<commit_message>
Aggiornamento piè di pagina
</commit_message>
<xml_diff>
--- a/modelli/758/758_4PG.docx
+++ b/modelli/758/758_4PG.docx
@@ -600,7 +600,7 @@
     </w:tbl>
     <w:p>
       <w:pPr>
-        <w:pStyle w:val="TextBody"/>
+        <w:pStyle w:val="Corpodeltesto"/>
         <w:rPr/>
       </w:pPr>
       <w:r>
@@ -832,7 +832,7 @@
     </w:tbl>
     <w:p>
       <w:pPr>
-        <w:pStyle w:val="TextBody"/>
+        <w:pStyle w:val="Corpodeltesto"/>
         <w:rPr/>
       </w:pPr>
       <w:r>
@@ -841,7 +841,7 @@
     </w:p>
     <w:p>
       <w:pPr>
-        <w:pStyle w:val="TextBody"/>
+        <w:pStyle w:val="Corpodeltesto"/>
         <w:rPr/>
       </w:pPr>
       <w:r>
@@ -971,7 +971,7 @@
     </w:p>
     <w:p>
       <w:pPr>
-        <w:pStyle w:val="TextBody"/>
+        <w:pStyle w:val="Corpodeltesto"/>
         <w:keepNext w:val="true"/>
         <w:numPr>
           <w:ilvl w:val="0"/>
@@ -1041,11 +1041,7 @@
             </w:pPr>
             <w:r>
               <w:rPr/>
-              <w:t>N</w:t>
-            </w:r>
-            <w:r>
-              <w:rPr/>
-              <w:t>umero prescrizione</w:t>
+              <w:t>Numero prescrizione</w:t>
             </w:r>
           </w:p>
         </w:tc>
@@ -1066,27 +1062,7 @@
             </w:pPr>
             <w:r>
               <w:rPr/>
-              <w:t>Prorog</w:t>
-            </w:r>
-            <w:r>
-              <w:rPr/>
-              <w:t>a</w:t>
-            </w:r>
-            <w:r>
-              <w:rPr/>
-              <w:t xml:space="preserve"> termini richiest</w:t>
-            </w:r>
-            <w:r>
-              <w:rPr/>
-              <w:t>a</w:t>
-            </w:r>
-            <w:r>
-              <w:rPr/>
-              <w:t xml:space="preserve"> </w:t>
-            </w:r>
-            <w:r>
-              <w:rPr/>
-              <w:t>[giorni]</w:t>
+              <w:t>Proroga termini richiesta [giorni]</w:t>
             </w:r>
           </w:p>
         </w:tc>
@@ -1108,27 +1084,7 @@
             </w:pPr>
             <w:r>
               <w:rPr/>
-              <w:t>Prorog</w:t>
-            </w:r>
-            <w:r>
-              <w:rPr/>
-              <w:t>a</w:t>
-            </w:r>
-            <w:r>
-              <w:rPr/>
-              <w:t xml:space="preserve"> termini concess</w:t>
-            </w:r>
-            <w:r>
-              <w:rPr/>
-              <w:t>a</w:t>
-            </w:r>
-            <w:r>
-              <w:rPr/>
-              <w:t xml:space="preserve"> </w:t>
-            </w:r>
-            <w:r>
-              <w:rPr/>
-              <w:t>[giorni]</w:t>
+              <w:t>Proroga termini concessa [giorni]</w:t>
             </w:r>
           </w:p>
         </w:tc>
@@ -1250,7 +1206,7 @@
     </w:tbl>
     <w:p>
       <w:pPr>
-        <w:pStyle w:val="TextBody"/>
+        <w:pStyle w:val="Corpodeltesto"/>
         <w:rPr/>
       </w:pPr>
       <w:r>
@@ -1259,7 +1215,7 @@
     </w:p>
     <w:p>
       <w:pPr>
-        <w:pStyle w:val="TextBody"/>
+        <w:pStyle w:val="Corpodeltesto"/>
         <w:keepNext w:val="true"/>
         <w:numPr>
           <w:ilvl w:val="0"/>
@@ -1301,7 +1257,7 @@
       </w:tblPr>
       <w:tblGrid>
         <w:gridCol w:w="3212"/>
-        <w:gridCol w:w="6426"/>
+        <w:gridCol w:w="6425"/>
       </w:tblGrid>
       <w:tr>
         <w:trPr>
@@ -1328,17 +1284,13 @@
             </w:pPr>
             <w:r>
               <w:rPr/>
-              <w:t>N</w:t>
-            </w:r>
-            <w:r>
-              <w:rPr/>
-              <w:t>umero prescrizione</w:t>
-            </w:r>
-          </w:p>
-        </w:tc>
-        <w:tc>
-          <w:tcPr>
-            <w:tcW w:w="6426" w:type="dxa"/>
+              <w:t>Numero prescrizione</w:t>
+            </w:r>
+          </w:p>
+        </w:tc>
+        <w:tc>
+          <w:tcPr>
+            <w:tcW w:w="6425" w:type="dxa"/>
             <w:tcBorders>
               <w:top w:val="single" w:sz="4" w:space="0" w:color="000000"/>
               <w:left w:val="single" w:sz="4" w:space="0" w:color="000000"/>
@@ -1354,27 +1306,7 @@
             </w:pPr>
             <w:r>
               <w:rPr/>
-              <w:t>Prorog</w:t>
-            </w:r>
-            <w:r>
-              <w:rPr/>
-              <w:t>a</w:t>
-            </w:r>
-            <w:r>
-              <w:rPr/>
-              <w:t xml:space="preserve"> termini richiest</w:t>
-            </w:r>
-            <w:r>
-              <w:rPr/>
-              <w:t>a</w:t>
-            </w:r>
-            <w:r>
-              <w:rPr/>
-              <w:t xml:space="preserve"> </w:t>
-            </w:r>
-            <w:r>
-              <w:rPr/>
-              <w:t>[giorni]</w:t>
+              <w:t>Proroga termini richiesta [giorni]</w:t>
             </w:r>
           </w:p>
         </w:tc>
@@ -1421,7 +1353,7 @@
         </w:tc>
         <w:tc>
           <w:tcPr>
-            <w:tcW w:w="6426" w:type="dxa"/>
+            <w:tcW w:w="6425" w:type="dxa"/>
             <w:tcBorders>
               <w:left w:val="single" w:sz="4" w:space="0" w:color="000000"/>
               <w:bottom w:val="single" w:sz="4" w:space="0" w:color="000000"/>
@@ -1460,7 +1392,7 @@
     </w:tbl>
     <w:p>
       <w:pPr>
-        <w:pStyle w:val="TextBody"/>
+        <w:pStyle w:val="Corpodeltesto"/>
         <w:keepNext w:val="true"/>
         <w:rPr/>
       </w:pPr>
@@ -1470,7 +1402,7 @@
     </w:p>
     <w:p>
       <w:pPr>
-        <w:pStyle w:val="TextBody"/>
+        <w:pStyle w:val="Corpodeltesto"/>
         <w:keepNext w:val="true"/>
         <w:rPr/>
       </w:pPr>
@@ -1644,7 +1576,7 @@
     </w:tbl>
     <w:p>
       <w:pPr>
-        <w:pStyle w:val="TextBody"/>
+        <w:pStyle w:val="Corpodeltesto"/>
         <w:rPr>
           <w:b/>
           <w:b/>
@@ -1706,7 +1638,14 @@
                 <w:sz w:val="20"/>
                 <w:szCs w:val="20"/>
               </w:rPr>
-              <w:t>Relata di notifica</w:t>
+              <w:t xml:space="preserve">Relata di notifica </w:t>
+            </w:r>
+            <w:r>
+              <w:rPr>
+                <w:sz w:val="20"/>
+                <w:szCs w:val="20"/>
+              </w:rPr>
+              <w:t>a mano</w:t>
             </w:r>
           </w:p>
         </w:tc>
@@ -1877,7 +1816,7 @@
 <w:ftr xmlns:o="urn:schemas-microsoft-com:office:office" xmlns:r="http://schemas.openxmlformats.org/officeDocument/2006/relationships" xmlns:v="urn:schemas-microsoft-com:vml" xmlns:w="http://schemas.openxmlformats.org/wordprocessingml/2006/main" xmlns:w10="urn:schemas-microsoft-com:office:word" xmlns:wp="http://schemas.openxmlformats.org/drawingml/2006/wordprocessingDrawing" xmlns:wps="http://schemas.microsoft.com/office/word/2010/wordprocessingShape" xmlns:wpg="http://schemas.microsoft.com/office/word/2010/wordprocessingGroup" xmlns:mc="http://schemas.openxmlformats.org/markup-compatibility/2006" xmlns:wp14="http://schemas.microsoft.com/office/word/2010/wordprocessingDrawing" xmlns:w14="http://schemas.microsoft.com/office/word/2010/wordml" mc:Ignorable="w14 wp14">
   <w:p>
     <w:pPr>
-      <w:pStyle w:val="Footer"/>
+      <w:pStyle w:val="Pidipagina"/>
       <w:rPr/>
     </w:pPr>
     <w:r>
@@ -1931,7 +1870,7 @@
   </w:p>
   <w:p>
     <w:pPr>
-      <w:pStyle w:val="Footer"/>
+      <w:pStyle w:val="Pidipagina"/>
       <w:rPr/>
     </w:pPr>
     <w:r>
@@ -2004,7 +1943,7 @@
     </w:lvl>
     <w:lvl w:ilvl="2">
       <w:start w:val="1"/>
-      <w:pStyle w:val="Heading3"/>
+      <w:pStyle w:val="Titolo3"/>
       <w:numFmt w:val="none"/>
       <w:suff w:val="nothing"/>
       <w:lvlText w:val=""/>
@@ -2405,7 +2344,7 @@
     <w:pPr>
       <w:widowControl/>
       <w:suppressAutoHyphens w:val="true"/>
-      <w:overflowPunct w:val="true"/>
+      <w:overflowPunct w:val="false"/>
       <w:bidi w:val="0"/>
       <w:spacing w:before="0" w:after="0"/>
       <w:jc w:val="left"/>
@@ -2419,10 +2358,10 @@
       <w:lang w:val="it-IT" w:eastAsia="zh-CN" w:bidi="hi-IN"/>
     </w:rPr>
   </w:style>
-  <w:style w:type="paragraph" w:styleId="Heading3">
+  <w:style w:type="paragraph" w:styleId="Titolo3">
     <w:name w:val="Heading 3"/>
     <w:basedOn w:val="Titolo"/>
-    <w:next w:val="TextBody"/>
+    <w:next w:val="Corpodeltesto"/>
     <w:qFormat/>
     <w:pPr>
       <w:numPr>
@@ -2478,22 +2417,22 @@
       <w:rFonts w:ascii="OpenSymbol" w:hAnsi="OpenSymbol" w:eastAsia="OpenSymbol" w:cs="OpenSymbol"/>
     </w:rPr>
   </w:style>
-  <w:style w:type="paragraph" w:styleId="Heading">
-    <w:name w:val="Heading"/>
+  <w:style w:type="paragraph" w:styleId="Titolo">
+    <w:name w:val="Titolo"/>
     <w:basedOn w:val="Normal"/>
-    <w:next w:val="TextBody"/>
+    <w:next w:val="Corpodeltesto"/>
     <w:qFormat/>
     <w:pPr>
       <w:keepNext w:val="true"/>
       <w:spacing w:before="240" w:after="120"/>
     </w:pPr>
     <w:rPr>
-      <w:rFonts w:ascii="Liberation Sans" w:hAnsi="Liberation Sans" w:eastAsia="Noto Sans CJK SC" w:cs="Droid Sans Devanagari"/>
+      <w:rFonts w:ascii="Liberation Sans" w:hAnsi="Liberation Sans" w:eastAsia="Noto Sans CJK SC" w:cs="Lohit Devanagari"/>
       <w:sz w:val="28"/>
       <w:szCs w:val="28"/>
     </w:rPr>
   </w:style>
-  <w:style w:type="paragraph" w:styleId="TextBody">
+  <w:style w:type="paragraph" w:styleId="Corpodeltesto">
     <w:name w:val="Body Text"/>
     <w:basedOn w:val="Normal"/>
     <w:pPr>
@@ -2502,15 +2441,15 @@
     </w:pPr>
     <w:rPr/>
   </w:style>
-  <w:style w:type="paragraph" w:styleId="List">
+  <w:style w:type="paragraph" w:styleId="Elenco">
     <w:name w:val="List"/>
-    <w:basedOn w:val="TextBody"/>
+    <w:basedOn w:val="Corpodeltesto"/>
     <w:pPr/>
     <w:rPr>
       <w:rFonts w:cs="Lohit Devanagari"/>
     </w:rPr>
   </w:style>
-  <w:style w:type="paragraph" w:styleId="Caption">
+  <w:style w:type="paragraph" w:styleId="Didascalia">
     <w:name w:val="Caption"/>
     <w:basedOn w:val="Normal"/>
     <w:qFormat/>
@@ -2524,33 +2463,6 @@
       <w:iCs/>
       <w:sz w:val="24"/>
       <w:szCs w:val="24"/>
-    </w:rPr>
-  </w:style>
-  <w:style w:type="paragraph" w:styleId="Index">
-    <w:name w:val="Index"/>
-    <w:basedOn w:val="Normal"/>
-    <w:qFormat/>
-    <w:pPr>
-      <w:suppressLineNumbers/>
-    </w:pPr>
-    <w:rPr>
-      <w:rFonts w:cs="Droid Sans Devanagari"/>
-      <w:lang w:val="zxx" w:eastAsia="zxx" w:bidi="zxx"/>
-    </w:rPr>
-  </w:style>
-  <w:style w:type="paragraph" w:styleId="Titolo">
-    <w:name w:val="Titolo"/>
-    <w:basedOn w:val="Normal"/>
-    <w:next w:val="TextBody"/>
-    <w:qFormat/>
-    <w:pPr>
-      <w:keepNext w:val="true"/>
-      <w:spacing w:before="240" w:after="120"/>
-    </w:pPr>
-    <w:rPr>
-      <w:rFonts w:ascii="Liberation Sans" w:hAnsi="Liberation Sans" w:eastAsia="Noto Sans CJK SC" w:cs="Lohit Devanagari"/>
-      <w:sz w:val="28"/>
-      <w:szCs w:val="28"/>
     </w:rPr>
   </w:style>
   <w:style w:type="paragraph" w:styleId="Indice">
@@ -2591,24 +2503,10 @@
     <w:name w:val="Intestazione e piè di pagina"/>
     <w:basedOn w:val="Normal"/>
     <w:qFormat/>
-    <w:pPr>
-      <w:suppressLineNumbers/>
-      <w:tabs>
-        <w:tab w:val="clear" w:pos="709"/>
-        <w:tab w:val="center" w:pos="4819" w:leader="none"/>
-        <w:tab w:val="right" w:pos="9638" w:leader="none"/>
-      </w:tabs>
-    </w:pPr>
-    <w:rPr/>
-  </w:style>
-  <w:style w:type="paragraph" w:styleId="HeaderandFooter">
-    <w:name w:val="Header and Footer"/>
-    <w:basedOn w:val="Normal"/>
-    <w:qFormat/>
     <w:pPr/>
     <w:rPr/>
   </w:style>
-  <w:style w:type="paragraph" w:styleId="Footer">
+  <w:style w:type="paragraph" w:styleId="Pidipagina">
     <w:name w:val="Footer"/>
     <w:basedOn w:val="Intestazioneepidipagina"/>
     <w:pPr>
@@ -2619,7 +2517,7 @@
   </w:style>
   <w:style w:type="paragraph" w:styleId="Pidipaginaasinistra">
     <w:name w:val="Piè di pagina a sinistra"/>
-    <w:basedOn w:val="Footer"/>
+    <w:basedOn w:val="Pidipagina"/>
     <w:qFormat/>
     <w:pPr>
       <w:suppressLineNumbers/>

</xml_diff>

<commit_message>
Modificato da tutti i contravventori a stampa per singolo contravventore levati punti elenco che saltano
</commit_message>
<xml_diff>
--- a/modelli/758/758_4PG.docx
+++ b/modelli/758/758_4PG.docx
@@ -1,6 +1,6 @@
 
 <file path=word/document.xml><?xml version="1.0" encoding="utf-8"?>
-<w:document xmlns:o="urn:schemas-microsoft-com:office:office" xmlns:r="http://schemas.openxmlformats.org/officeDocument/2006/relationships" xmlns:v="urn:schemas-microsoft-com:vml" xmlns:w="http://schemas.openxmlformats.org/wordprocessingml/2006/main" xmlns:w10="urn:schemas-microsoft-com:office:word" xmlns:wp="http://schemas.openxmlformats.org/drawingml/2006/wordprocessingDrawing" xmlns:wps="http://schemas.microsoft.com/office/word/2010/wordprocessingShape" xmlns:wpg="http://schemas.microsoft.com/office/word/2010/wordprocessingGroup" xmlns:mc="http://schemas.openxmlformats.org/markup-compatibility/2006" xmlns:wp14="http://schemas.microsoft.com/office/word/2010/wordprocessingDrawing" xmlns:w14="http://schemas.microsoft.com/office/word/2010/wordml" mc:Ignorable="w14 wp14">
+<w:document xmlns:o="urn:schemas-microsoft-com:office:office" xmlns:r="http://schemas.openxmlformats.org/officeDocument/2006/relationships" xmlns:v="urn:schemas-microsoft-com:vml" xmlns:w="http://schemas.openxmlformats.org/wordprocessingml/2006/main" xmlns:w10="urn:schemas-microsoft-com:office:word" xmlns:wp="http://schemas.openxmlformats.org/drawingml/2006/wordprocessingDrawing" xmlns:wps="http://schemas.microsoft.com/office/word/2010/wordprocessingShape" xmlns:wpg="http://schemas.microsoft.com/office/word/2010/wordprocessingGroup" xmlns:mc="http://schemas.openxmlformats.org/markup-compatibility/2006" xmlns:wp14="http://schemas.microsoft.com/office/word/2010/wordprocessingDrawing" xmlns:w14="http://schemas.microsoft.com/office/word/2010/wordml" xmlns:w15="http://schemas.microsoft.com/office/word/2012/wordml" mc:Ignorable="w14 wp14 w15">
   <w:body>
     <w:tbl>
       <w:tblPr>
@@ -159,7 +159,7 @@
                 <w:sz w:val="20"/>
                 <w:rFonts w:ascii="Arial" w:hAnsi="Arial"/>
               </w:rPr>
-              <w:instrText> MERGEFIELD $NOME_COMANDO </w:instrText>
+              <w:instrText xml:space="preserve"> MERGEFIELD $NOME_COMANDO </w:instrText>
             </w:r>
             <w:r>
               <w:rPr>
@@ -268,7 +268,7 @@
             </w:r>
             <w:r>
               <w:rPr/>
-              <w:instrText> MERGEFIELD $COMUNE_COMANDO </w:instrText>
+              <w:instrText xml:space="preserve"> MERGEFIELD $COMUNE_COMANDO </w:instrText>
             </w:r>
             <w:r>
               <w:rPr/>
@@ -312,7 +312,7 @@
             </w:r>
             <w:r>
               <w:rPr/>
-              <w:instrText> MERGEFIELD $NUM_PRATICA </w:instrText>
+              <w:instrText xml:space="preserve"> MERGEFIELD $NUM_PRATICA </w:instrText>
             </w:r>
             <w:r>
               <w:rPr/>
@@ -345,7 +345,7 @@
             </w:r>
             <w:r>
               <w:rPr/>
-              <w:instrText> MERGEFIELD $NUM_FASCICOLO_PROCEDIMENTO </w:instrText>
+              <w:instrText xml:space="preserve"> MERGEFIELD $NUM_FASCICOLO_PROCEDIMENTO </w:instrText>
             </w:r>
             <w:r>
               <w:rPr/>
@@ -378,7 +378,7 @@
             </w:r>
             <w:r>
               <w:rPr/>
-              <w:instrText> MERGEFIELD $RGNR </w:instrText>
+              <w:instrText xml:space="preserve"> MERGEFIELD $RGNR </w:instrText>
             </w:r>
             <w:r>
               <w:rPr/>
@@ -411,7 +411,7 @@
             </w:pPr>
             <w:r>
               <w:rPr/>
-              <w:t>Ai</w:t>
+              <w:t>Al</w:t>
             </w:r>
           </w:p>
         </w:tc>
@@ -428,7 +428,7 @@
             </w:pPr>
             <w:r>
               <w:rPr/>
-              <w:t>Contravventori</w:t>
+              <w:t>Contravventore</w:t>
             </w:r>
           </w:p>
           <w:p>
@@ -443,7 +443,7 @@
             </w:r>
             <w:r>
               <w:rPr/>
-              <w:instrText> MERGEFIELD $ELENCO_CONTRAVVENTORI_PROROGA </w:instrText>
+              <w:instrText xml:space="preserve"> MERGEFIELD $CONTRAVVENTORE </w:instrText>
             </w:r>
             <w:r>
               <w:rPr/>
@@ -451,7 +451,7 @@
             </w:r>
             <w:r>
               <w:rPr/>
-              <w:t>&lt;$ELENCO_CONTRAVVENTORI_PROROGA&gt;</w:t>
+              <w:t>&lt;$CONTRAVVENTORE&gt;</w:t>
             </w:r>
             <w:r>
               <w:rPr/>
@@ -508,7 +508,7 @@
             </w:r>
             <w:r>
               <w:rPr/>
-              <w:instrText> MERGEFIELD $LEGALE_RAPPRESENTANTE_NOME </w:instrText>
+              <w:instrText xml:space="preserve"> MERGEFIELD $LEGALE_RAPPRESENTANTE_NOME </w:instrText>
             </w:r>
             <w:r>
               <w:rPr/>
@@ -577,7 +577,7 @@
             </w:r>
             <w:r>
               <w:rPr/>
-              <w:instrText> MERGEFIELD $TRIBUNALE </w:instrText>
+              <w:instrText xml:space="preserve"> MERGEFIELD $TRIBUNALE </w:instrText>
             </w:r>
             <w:r>
               <w:rPr/>
@@ -608,7 +608,7 @@
             </w:r>
             <w:r>
               <w:rPr/>
-              <w:instrText> MERGEFIELD $MAGISTRATO </w:instrText>
+              <w:instrText xml:space="preserve"> MERGEFIELD $MAGISTRATO </w:instrText>
             </w:r>
             <w:r>
               <w:rPr/>
@@ -632,7 +632,7 @@
     </w:tbl>
     <w:p>
       <w:pPr>
-        <w:pStyle w:val="Corpodeltesto"/>
+        <w:pStyle w:val="TextBody"/>
         <w:rPr/>
       </w:pPr>
       <w:r>
@@ -724,7 +724,7 @@
             </w:r>
             <w:r>
               <w:rPr/>
-              <w:instrText> MERGEFIELD $RAGIONE_SOCIALE </w:instrText>
+              <w:instrText xml:space="preserve"> MERGEFIELD $RAGIONE_SOCIALE </w:instrText>
             </w:r>
             <w:r>
               <w:rPr/>
@@ -748,7 +748,7 @@
             </w:r>
             <w:r>
               <w:rPr/>
-              <w:instrText> MERGEFIELD $INDIRIZZO_PROCEDIMENTO </w:instrText>
+              <w:instrText xml:space="preserve"> MERGEFIELD $INDIRIZZO_PROCEDIMENTO </w:instrText>
             </w:r>
             <w:r>
               <w:rPr/>
@@ -779,7 +779,7 @@
             </w:r>
             <w:r>
               <w:rPr/>
-              <w:instrText> MERGEFIELD $LEGALE_RAPPRESENTANTE_NOME </w:instrText>
+              <w:instrText xml:space="preserve"> MERGEFIELD $LEGALE_RAPPRESENTANTE_NOME </w:instrText>
             </w:r>
             <w:r>
               <w:rPr/>
@@ -836,7 +836,7 @@
             </w:pPr>
             <w:r>
               <w:rPr/>
-              <w:t xml:space="preserve">Contravventori: </w:t>
+              <w:t xml:space="preserve">Contravventore: </w:t>
             </w:r>
             <w:r>
               <w:rPr/>
@@ -844,7 +844,7 @@
             </w:r>
             <w:r>
               <w:rPr/>
-              <w:instrText> MERGEFIELD $ELENCO_CONTRAVVENTORI_COMPLETO_PROROGA </w:instrText>
+              <w:instrText xml:space="preserve"> MERGEFIELD $CONTRAVVENTORE </w:instrText>
             </w:r>
             <w:r>
               <w:rPr/>
@@ -852,7 +852,7 @@
             </w:r>
             <w:r>
               <w:rPr/>
-              <w:t>&lt;$ELENCO_CONTRAVVENTORI_COMPLETO_PROROGA&gt;</w:t>
+              <w:t>&lt;$CONTRAVVENTORE&gt;</w:t>
             </w:r>
             <w:r>
               <w:rPr/>
@@ -864,7 +864,7 @@
     </w:tbl>
     <w:p>
       <w:pPr>
-        <w:pStyle w:val="Corpodeltesto"/>
+        <w:pStyle w:val="TextBody"/>
         <w:rPr/>
       </w:pPr>
       <w:r>
@@ -873,7 +873,7 @@
     </w:p>
     <w:p>
       <w:pPr>
-        <w:pStyle w:val="Corpodeltesto"/>
+        <w:pStyle w:val="TextBody"/>
         <w:rPr/>
       </w:pPr>
       <w:r>
@@ -886,7 +886,7 @@
       </w:r>
       <w:r>
         <w:rPr/>
-        <w:instrText> MERGEFIELD $NUM_PROT_MOD_1PG </w:instrText>
+        <w:instrText xml:space="preserve"> MERGEFIELD $NUM_PROT_MOD_1PG </w:instrText>
       </w:r>
       <w:r>
         <w:rPr/>
@@ -910,7 +910,7 @@
       </w:r>
       <w:r>
         <w:rPr/>
-        <w:instrText> MERGEFIELD $DATA_PROT_MOD_1PG </w:instrText>
+        <w:instrText xml:space="preserve"> MERGEFIELD $DATA_PROT_MOD_1PG </w:instrText>
       </w:r>
       <w:r>
         <w:rPr/>
@@ -934,7 +934,7 @@
       </w:r>
       <w:r>
         <w:rPr/>
-        <w:instrText> MERGEFIELD $NUM_PROT_MOD_3PG </w:instrText>
+        <w:instrText xml:space="preserve"> MERGEFIELD $NUM_PROT_MOD_3PG </w:instrText>
       </w:r>
       <w:r>
         <w:rPr/>
@@ -958,7 +958,7 @@
       </w:r>
       <w:r>
         <w:rPr/>
-        <w:instrText> MERGEFIELD $DATA_PROT_MOD_3PG </w:instrText>
+        <w:instrText xml:space="preserve"> MERGEFIELD $DATA_PROT_MOD_3PG </w:instrText>
       </w:r>
       <w:r>
         <w:rPr/>
@@ -982,7 +982,7 @@
       </w:r>
       <w:r>
         <w:rPr/>
-        <w:instrText> MERGEFIELD $DATA_RICHIESTA_PROROGA </w:instrText>
+        <w:instrText xml:space="preserve"> MERGEFIELD $DATA_RICHIESTA_PROROGA </w:instrText>
       </w:r>
       <w:r>
         <w:rPr/>
@@ -998,19 +998,44 @@
       </w:r>
       <w:r>
         <w:rPr/>
-        <w:t>, si comunica che tale richiesta di proroga:</w:t>
+        <w:t xml:space="preserve">, si comunica </w:t>
+      </w:r>
+      <w:r>
+        <w:rPr/>
+        <w:t>quanto segue.</w:t>
       </w:r>
     </w:p>
     <w:p>
       <w:pPr>
-        <w:pStyle w:val="Corpodeltesto"/>
+        <w:pStyle w:val="TextBody"/>
         <w:keepNext w:val="true"/>
-        <w:numPr>
-          <w:ilvl w:val="0"/>
-          <w:numId w:val="2"/>
-        </w:numPr>
-        <w:rPr/>
-      </w:pPr>
+        <w:rPr/>
+      </w:pPr>
+      <w:r>
+        <w:rPr>
+          <w:b w:val="false"/>
+          <w:bCs w:val="false"/>
+        </w:rPr>
+        <w:t>T</w:t>
+      </w:r>
+      <w:r>
+        <w:rPr>
+          <w:b w:val="false"/>
+          <w:bCs w:val="false"/>
+        </w:rPr>
+        <w:t xml:space="preserve">ale richiesta di proroga </w:t>
+      </w:r>
+      <w:r>
+        <w:rPr>
+          <w:b/>
+          <w:bCs/>
+        </w:rPr>
+        <w:t>è stata accolta</w:t>
+      </w:r>
+      <w:r>
+        <w:rPr/>
+        <w:t xml:space="preserve"> </w:t>
+      </w:r>
       <w:r>
         <w:rPr>
           <w:b w:val="false"/>
@@ -1019,15 +1044,18 @@
         <w:t xml:space="preserve">per le seguenti prescrizioni </w:t>
       </w:r>
       <w:r>
+        <w:rPr/>
+        <w:t xml:space="preserve">in quanto </w:t>
+      </w:r>
+      <w:r>
         <w:rPr>
-          <w:b/>
-          <w:bCs/>
+          <w:rStyle w:val="DamodificareEG"/>
         </w:rPr>
-        <w:t>è stata accolta</w:t>
-      </w:r>
-      <w:r>
-        <w:rPr/>
-        <w:t xml:space="preserve"> in quanto il caso riveste particolare complessità, esiste oggettiva difficoltà dell'adempimento/le specifiche circostanze giustificative non sono imputabili al contravventore:</w:t>
+        <w:t>il caso riveste particolare complessità, esiste oggettiva difficoltà dell'adempimento, le specifiche circostanze giustificative non sono imputabili al contravventore</w:t>
+      </w:r>
+      <w:r>
+        <w:rPr/>
+        <w:t>:</w:t>
       </w:r>
     </w:p>
     <w:tbl>
@@ -1145,7 +1173,7 @@
             </w:r>
             <w:r>
               <w:rPr/>
-              <w:instrText> MERGEFIELD $ELENCO_PROROGHE_AMMESSE.Codice </w:instrText>
+              <w:instrText xml:space="preserve"> MERGEFIELD $ELENCO_PROROGHE_AMMESSE.Codice </w:instrText>
             </w:r>
             <w:r>
               <w:rPr/>
@@ -1181,7 +1209,7 @@
             </w:r>
             <w:r>
               <w:rPr/>
-              <w:instrText> MERGEFIELD $ELENCO_PROROGHE_AMMESSE.Descrizione </w:instrText>
+              <w:instrText xml:space="preserve"> MERGEFIELD $ELENCO_PROROGHE_AMMESSE.Descrizione </w:instrText>
             </w:r>
             <w:r>
               <w:rPr/>
@@ -1218,7 +1246,7 @@
             </w:r>
             <w:r>
               <w:rPr/>
-              <w:instrText> MERGEFIELD $ELENCO_PROROGHE_AMMESSE.Descrizione2 </w:instrText>
+              <w:instrText xml:space="preserve"> MERGEFIELD $ELENCO_PROROGHE_AMMESSE.Descrizione2 </w:instrText>
             </w:r>
             <w:r>
               <w:rPr/>
@@ -1238,7 +1266,7 @@
     </w:tbl>
     <w:p>
       <w:pPr>
-        <w:pStyle w:val="Corpodeltesto"/>
+        <w:pStyle w:val="TextBody"/>
         <w:rPr/>
       </w:pPr>
       <w:r>
@@ -1247,14 +1275,42 @@
     </w:p>
     <w:p>
       <w:pPr>
-        <w:pStyle w:val="Corpodeltesto"/>
+        <w:pStyle w:val="TextBody"/>
         <w:keepNext w:val="true"/>
-        <w:numPr>
-          <w:ilvl w:val="0"/>
-          <w:numId w:val="3"/>
-        </w:numPr>
-        <w:rPr/>
-      </w:pPr>
+        <w:rPr/>
+      </w:pPr>
+      <w:r>
+        <w:rPr>
+          <w:b w:val="false"/>
+          <w:bCs w:val="false"/>
+        </w:rPr>
+        <w:t>T</w:t>
+      </w:r>
+      <w:r>
+        <w:rPr>
+          <w:b w:val="false"/>
+          <w:bCs w:val="false"/>
+        </w:rPr>
+        <w:t xml:space="preserve">ale richiesta di proroga </w:t>
+      </w:r>
+      <w:r>
+        <w:rPr>
+          <w:b/>
+          <w:bCs/>
+        </w:rPr>
+        <w:t>non è</w:t>
+      </w:r>
+      <w:r>
+        <w:rPr>
+          <w:b/>
+          <w:bCs/>
+        </w:rPr>
+        <w:t xml:space="preserve"> stata accolta</w:t>
+      </w:r>
+      <w:r>
+        <w:rPr/>
+        <w:t xml:space="preserve"> </w:t>
+      </w:r>
       <w:r>
         <w:rPr>
           <w:b w:val="false"/>
@@ -1263,15 +1319,18 @@
         <w:t xml:space="preserve">per le seguenti prescrizioni </w:t>
       </w:r>
       <w:r>
+        <w:rPr/>
+        <w:t xml:space="preserve">in quanto </w:t>
+      </w:r>
+      <w:r>
         <w:rPr>
-          <w:b/>
-          <w:bCs/>
+          <w:rStyle w:val="DamodificareEG"/>
         </w:rPr>
-        <w:t>non è stata accolta</w:t>
-      </w:r>
-      <w:r>
-        <w:rPr/>
-        <w:t xml:space="preserve"> in quanto il caso non riveste particolare complessità, non esiste oggettiva difficoltà dell'adempimento/le specifiche circostanze giustificative sono imputabili al contravventore:</w:t>
+        <w:t>il caso non riveste particolare complessità, non esiste oggettiva difficoltà dell'adempimento, le specifiche circostanze giustificative sono imputabili al contravventore</w:t>
+      </w:r>
+      <w:r>
+        <w:rPr/>
+        <w:t>:</w:t>
       </w:r>
     </w:p>
     <w:tbl>
@@ -1367,7 +1426,7 @@
             </w:r>
             <w:r>
               <w:rPr/>
-              <w:instrText> MERGEFIELD $ELENCO_PROROGHE_NON_AMMESSE.Codice </w:instrText>
+              <w:instrText xml:space="preserve"> MERGEFIELD $ELENCO_PROROGHE_NON_AMMESSE.Codice </w:instrText>
             </w:r>
             <w:r>
               <w:rPr/>
@@ -1404,7 +1463,7 @@
             </w:r>
             <w:r>
               <w:rPr/>
-              <w:instrText> MERGEFIELD $ELENCO_PROROGHE_NON_AMMESSE.Descrizione </w:instrText>
+              <w:instrText xml:space="preserve"> MERGEFIELD $ELENCO_PROROGHE_NON_AMMESSE.Descrizione </w:instrText>
             </w:r>
             <w:r>
               <w:rPr/>
@@ -1424,7 +1483,7 @@
     </w:tbl>
     <w:p>
       <w:pPr>
-        <w:pStyle w:val="Corpodeltesto"/>
+        <w:pStyle w:val="TextBody"/>
         <w:keepNext w:val="true"/>
         <w:rPr/>
       </w:pPr>
@@ -1434,7 +1493,7 @@
     </w:p>
     <w:p>
       <w:pPr>
-        <w:pStyle w:val="Corpodeltesto"/>
+        <w:pStyle w:val="TextBody"/>
         <w:keepNext w:val="true"/>
         <w:rPr/>
       </w:pPr>
@@ -1494,7 +1553,7 @@
             </w:r>
             <w:r>
               <w:rPr/>
-              <w:instrText> MERGEFIELD $ELENCO_ADDETTI </w:instrText>
+              <w:instrText xml:space="preserve"> MERGEFIELD $ELENCO_ADDETTI </w:instrText>
             </w:r>
             <w:r>
               <w:rPr/>
@@ -1552,7 +1611,7 @@
             </w:r>
             <w:r>
               <w:rPr/>
-              <w:instrText> MERGEFIELD $NOME_COMANDANTE </w:instrText>
+              <w:instrText xml:space="preserve"> MERGEFIELD $NOME_COMANDANTE </w:instrText>
             </w:r>
             <w:r>
               <w:rPr/>
@@ -1576,7 +1635,7 @@
             </w:r>
             <w:r>
               <w:rPr/>
-              <w:instrText> MERGEFIELD $COGNOME_COMANDANTE </w:instrText>
+              <w:instrText xml:space="preserve"> MERGEFIELD $COGNOME_COMANDANTE </w:instrText>
             </w:r>
             <w:r>
               <w:rPr/>
@@ -1608,7 +1667,7 @@
     </w:tbl>
     <w:p>
       <w:pPr>
-        <w:pStyle w:val="Corpodeltesto"/>
+        <w:pStyle w:val="TextBody"/>
         <w:rPr>
           <w:b/>
           <w:b/>
@@ -1838,10 +1897,10 @@
 </file>
 
 <file path=word/footer1.xml><?xml version="1.0" encoding="utf-8"?>
-<w:ftr xmlns:o="urn:schemas-microsoft-com:office:office" xmlns:r="http://schemas.openxmlformats.org/officeDocument/2006/relationships" xmlns:v="urn:schemas-microsoft-com:vml" xmlns:w="http://schemas.openxmlformats.org/wordprocessingml/2006/main" xmlns:w10="urn:schemas-microsoft-com:office:word" xmlns:wp="http://schemas.openxmlformats.org/drawingml/2006/wordprocessingDrawing" xmlns:wps="http://schemas.microsoft.com/office/word/2010/wordprocessingShape" xmlns:wpg="http://schemas.microsoft.com/office/word/2010/wordprocessingGroup" xmlns:mc="http://schemas.openxmlformats.org/markup-compatibility/2006" xmlns:wp14="http://schemas.microsoft.com/office/word/2010/wordprocessingDrawing" xmlns:w14="http://schemas.microsoft.com/office/word/2010/wordml" mc:Ignorable="w14 wp14">
+<w:ftr xmlns:o="urn:schemas-microsoft-com:office:office" xmlns:r="http://schemas.openxmlformats.org/officeDocument/2006/relationships" xmlns:v="urn:schemas-microsoft-com:vml" xmlns:w="http://schemas.openxmlformats.org/wordprocessingml/2006/main" xmlns:w10="urn:schemas-microsoft-com:office:word" xmlns:wp="http://schemas.openxmlformats.org/drawingml/2006/wordprocessingDrawing" xmlns:wps="http://schemas.microsoft.com/office/word/2010/wordprocessingShape" xmlns:wpg="http://schemas.microsoft.com/office/word/2010/wordprocessingGroup" xmlns:mc="http://schemas.openxmlformats.org/markup-compatibility/2006" xmlns:wp14="http://schemas.microsoft.com/office/word/2010/wordprocessingDrawing" xmlns:w14="http://schemas.microsoft.com/office/word/2010/wordml" xmlns:w15="http://schemas.microsoft.com/office/word/2012/wordml" mc:Ignorable="w14 wp14 w15">
   <w:p>
     <w:pPr>
-      <w:pStyle w:val="Pidipagina"/>
+      <w:pStyle w:val="Footer"/>
       <w:rPr/>
     </w:pPr>
     <w:r>
@@ -1854,7 +1913,7 @@
     </w:r>
     <w:r>
       <w:rPr/>
-      <w:instrText> PAGE </w:instrText>
+      <w:instrText xml:space="preserve"> PAGE </w:instrText>
     </w:r>
     <w:r>
       <w:rPr/>
@@ -1878,7 +1937,7 @@
     </w:r>
     <w:r>
       <w:rPr/>
-      <w:instrText> NUMPAGES </w:instrText>
+      <w:instrText xml:space="preserve"> NUMPAGES </w:instrText>
     </w:r>
     <w:r>
       <w:rPr/>
@@ -1895,7 +1954,7 @@
   </w:p>
   <w:p>
     <w:pPr>
-      <w:pStyle w:val="Pidipagina"/>
+      <w:pStyle w:val="Footer"/>
       <w:rPr/>
     </w:pPr>
     <w:r>
@@ -1904,7 +1963,7 @@
     </w:r>
     <w:r>
       <w:rPr/>
-      <w:instrText> FILENAME </w:instrText>
+      <w:instrText xml:space="preserve"> FILENAME </w:instrText>
     </w:r>
     <w:r>
       <w:rPr/>
@@ -1937,6 +1996,7 @@
         </w:tabs>
         <w:ind w:left="0" w:hanging="0"/>
       </w:pPr>
+      <w:rPr/>
     </w:lvl>
     <w:lvl w:ilvl="1">
       <w:start w:val="1"/>
@@ -1950,10 +2010,10 @@
         </w:tabs>
         <w:ind w:left="0" w:hanging="0"/>
       </w:pPr>
+      <w:rPr/>
     </w:lvl>
     <w:lvl w:ilvl="2">
       <w:start w:val="1"/>
-      <w:pStyle w:val="Titolo3"/>
       <w:numFmt w:val="none"/>
       <w:suff w:val="nothing"/>
       <w:lvlText w:val=""/>
@@ -1964,6 +2024,7 @@
         </w:tabs>
         <w:ind w:left="0" w:hanging="0"/>
       </w:pPr>
+      <w:rPr/>
     </w:lvl>
     <w:lvl w:ilvl="3">
       <w:start w:val="1"/>
@@ -1977,6 +2038,7 @@
         </w:tabs>
         <w:ind w:left="0" w:hanging="0"/>
       </w:pPr>
+      <w:rPr/>
     </w:lvl>
     <w:lvl w:ilvl="4">
       <w:start w:val="1"/>
@@ -1990,6 +2052,7 @@
         </w:tabs>
         <w:ind w:left="0" w:hanging="0"/>
       </w:pPr>
+      <w:rPr/>
     </w:lvl>
     <w:lvl w:ilvl="5">
       <w:start w:val="1"/>
@@ -2003,6 +2066,7 @@
         </w:tabs>
         <w:ind w:left="0" w:hanging="0"/>
       </w:pPr>
+      <w:rPr/>
     </w:lvl>
     <w:lvl w:ilvl="6">
       <w:start w:val="1"/>
@@ -2016,6 +2080,7 @@
         </w:tabs>
         <w:ind w:left="0" w:hanging="0"/>
       </w:pPr>
+      <w:rPr/>
     </w:lvl>
     <w:lvl w:ilvl="7">
       <w:start w:val="1"/>
@@ -2029,6 +2094,7 @@
         </w:tabs>
         <w:ind w:left="0" w:hanging="0"/>
       </w:pPr>
+      <w:rPr/>
     </w:lvl>
     <w:lvl w:ilvl="8">
       <w:start w:val="1"/>
@@ -2042,280 +2108,126 @@
         </w:tabs>
         <w:ind w:left="0" w:hanging="0"/>
       </w:pPr>
+      <w:rPr/>
     </w:lvl>
   </w:abstractNum>
   <w:abstractNum w:abstractNumId="2">
     <w:lvl w:ilvl="0">
       <w:start w:val="1"/>
-      <w:numFmt w:val="bullet"/>
-      <w:lvlText w:val=""/>
+      <w:numFmt w:val="none"/>
+      <w:suff w:val="nothing"/>
+      <w:lvlText w:val=""/>
       <w:lvlJc w:val="left"/>
       <w:pPr>
         <w:tabs>
-          <w:tab w:val="num" w:pos="720"/>
+          <w:tab w:val="num" w:pos="0"/>
         </w:tabs>
-        <w:ind w:left="720" w:hanging="360"/>
-      </w:pPr>
-      <w:rPr>
-        <w:rFonts w:ascii="Symbol" w:hAnsi="Symbol" w:cs="Symbol" w:hint="default"/>
-      </w:rPr>
+        <w:ind w:left="0" w:hanging="0"/>
+      </w:pPr>
     </w:lvl>
     <w:lvl w:ilvl="1">
       <w:start w:val="1"/>
-      <w:numFmt w:val="bullet"/>
-      <w:lvlText w:val="◦"/>
+      <w:numFmt w:val="none"/>
+      <w:suff w:val="nothing"/>
+      <w:lvlText w:val=""/>
       <w:lvlJc w:val="left"/>
       <w:pPr>
         <w:tabs>
-          <w:tab w:val="num" w:pos="1080"/>
+          <w:tab w:val="num" w:pos="0"/>
         </w:tabs>
-        <w:ind w:left="1080" w:hanging="360"/>
-      </w:pPr>
-      <w:rPr>
-        <w:rFonts w:ascii="OpenSymbol" w:hAnsi="OpenSymbol" w:cs="OpenSymbol" w:hint="default"/>
-      </w:rPr>
+        <w:ind w:left="0" w:hanging="0"/>
+      </w:pPr>
     </w:lvl>
     <w:lvl w:ilvl="2">
       <w:start w:val="1"/>
-      <w:numFmt w:val="bullet"/>
-      <w:lvlText w:val="▪"/>
+      <w:numFmt w:val="none"/>
+      <w:suff w:val="nothing"/>
+      <w:lvlText w:val=""/>
       <w:lvlJc w:val="left"/>
       <w:pPr>
         <w:tabs>
-          <w:tab w:val="num" w:pos="1440"/>
+          <w:tab w:val="num" w:pos="0"/>
         </w:tabs>
-        <w:ind w:left="1440" w:hanging="360"/>
-      </w:pPr>
-      <w:rPr>
-        <w:rFonts w:ascii="OpenSymbol" w:hAnsi="OpenSymbol" w:cs="OpenSymbol" w:hint="default"/>
-      </w:rPr>
+        <w:ind w:left="0" w:hanging="0"/>
+      </w:pPr>
     </w:lvl>
     <w:lvl w:ilvl="3">
       <w:start w:val="1"/>
-      <w:numFmt w:val="bullet"/>
-      <w:lvlText w:val=""/>
+      <w:numFmt w:val="none"/>
+      <w:suff w:val="nothing"/>
+      <w:lvlText w:val=""/>
       <w:lvlJc w:val="left"/>
       <w:pPr>
         <w:tabs>
-          <w:tab w:val="num" w:pos="1800"/>
+          <w:tab w:val="num" w:pos="0"/>
         </w:tabs>
-        <w:ind w:left="1800" w:hanging="360"/>
-      </w:pPr>
-      <w:rPr>
-        <w:rFonts w:ascii="Symbol" w:hAnsi="Symbol" w:cs="Symbol" w:hint="default"/>
-      </w:rPr>
+        <w:ind w:left="0" w:hanging="0"/>
+      </w:pPr>
     </w:lvl>
     <w:lvl w:ilvl="4">
       <w:start w:val="1"/>
-      <w:numFmt w:val="bullet"/>
-      <w:lvlText w:val="◦"/>
+      <w:numFmt w:val="none"/>
+      <w:suff w:val="nothing"/>
+      <w:lvlText w:val=""/>
       <w:lvlJc w:val="left"/>
       <w:pPr>
         <w:tabs>
-          <w:tab w:val="num" w:pos="2160"/>
+          <w:tab w:val="num" w:pos="0"/>
         </w:tabs>
-        <w:ind w:left="2160" w:hanging="360"/>
-      </w:pPr>
-      <w:rPr>
-        <w:rFonts w:ascii="OpenSymbol" w:hAnsi="OpenSymbol" w:cs="OpenSymbol" w:hint="default"/>
-      </w:rPr>
+        <w:ind w:left="0" w:hanging="0"/>
+      </w:pPr>
     </w:lvl>
     <w:lvl w:ilvl="5">
       <w:start w:val="1"/>
-      <w:numFmt w:val="bullet"/>
-      <w:lvlText w:val="▪"/>
+      <w:numFmt w:val="none"/>
+      <w:suff w:val="nothing"/>
+      <w:lvlText w:val=""/>
       <w:lvlJc w:val="left"/>
       <w:pPr>
         <w:tabs>
-          <w:tab w:val="num" w:pos="2520"/>
+          <w:tab w:val="num" w:pos="0"/>
         </w:tabs>
-        <w:ind w:left="2520" w:hanging="360"/>
-      </w:pPr>
-      <w:rPr>
-        <w:rFonts w:ascii="OpenSymbol" w:hAnsi="OpenSymbol" w:cs="OpenSymbol" w:hint="default"/>
-      </w:rPr>
+        <w:ind w:left="0" w:hanging="0"/>
+      </w:pPr>
     </w:lvl>
     <w:lvl w:ilvl="6">
       <w:start w:val="1"/>
-      <w:numFmt w:val="bullet"/>
-      <w:lvlText w:val=""/>
+      <w:numFmt w:val="none"/>
+      <w:suff w:val="nothing"/>
+      <w:lvlText w:val=""/>
       <w:lvlJc w:val="left"/>
       <w:pPr>
         <w:tabs>
-          <w:tab w:val="num" w:pos="2880"/>
+          <w:tab w:val="num" w:pos="0"/>
         </w:tabs>
-        <w:ind w:left="2880" w:hanging="360"/>
-      </w:pPr>
-      <w:rPr>
-        <w:rFonts w:ascii="Symbol" w:hAnsi="Symbol" w:cs="Symbol" w:hint="default"/>
-      </w:rPr>
+        <w:ind w:left="0" w:hanging="0"/>
+      </w:pPr>
     </w:lvl>
     <w:lvl w:ilvl="7">
       <w:start w:val="1"/>
-      <w:numFmt w:val="bullet"/>
-      <w:lvlText w:val="◦"/>
+      <w:numFmt w:val="none"/>
+      <w:suff w:val="nothing"/>
+      <w:lvlText w:val=""/>
       <w:lvlJc w:val="left"/>
       <w:pPr>
         <w:tabs>
-          <w:tab w:val="num" w:pos="3240"/>
+          <w:tab w:val="num" w:pos="0"/>
         </w:tabs>
-        <w:ind w:left="3240" w:hanging="360"/>
-      </w:pPr>
-      <w:rPr>
-        <w:rFonts w:ascii="OpenSymbol" w:hAnsi="OpenSymbol" w:cs="OpenSymbol" w:hint="default"/>
-      </w:rPr>
+        <w:ind w:left="0" w:hanging="0"/>
+      </w:pPr>
     </w:lvl>
     <w:lvl w:ilvl="8">
       <w:start w:val="1"/>
-      <w:numFmt w:val="bullet"/>
-      <w:lvlText w:val="▪"/>
+      <w:numFmt w:val="none"/>
+      <w:suff w:val="nothing"/>
+      <w:lvlText w:val=""/>
       <w:lvlJc w:val="left"/>
       <w:pPr>
         <w:tabs>
-          <w:tab w:val="num" w:pos="3600"/>
+          <w:tab w:val="num" w:pos="0"/>
         </w:tabs>
-        <w:ind w:left="3600" w:hanging="360"/>
-      </w:pPr>
-      <w:rPr>
-        <w:rFonts w:ascii="OpenSymbol" w:hAnsi="OpenSymbol" w:cs="OpenSymbol" w:hint="default"/>
-      </w:rPr>
-    </w:lvl>
-  </w:abstractNum>
-  <w:abstractNum w:abstractNumId="3">
-    <w:lvl w:ilvl="0">
-      <w:start w:val="1"/>
-      <w:numFmt w:val="bullet"/>
-      <w:lvlText w:val=""/>
-      <w:lvlJc w:val="left"/>
-      <w:pPr>
-        <w:tabs>
-          <w:tab w:val="num" w:pos="720"/>
-        </w:tabs>
-        <w:ind w:left="720" w:hanging="360"/>
-      </w:pPr>
-      <w:rPr>
-        <w:rFonts w:ascii="Symbol" w:hAnsi="Symbol" w:cs="Symbol" w:hint="default"/>
-      </w:rPr>
-    </w:lvl>
-    <w:lvl w:ilvl="1">
-      <w:start w:val="1"/>
-      <w:numFmt w:val="bullet"/>
-      <w:lvlText w:val="◦"/>
-      <w:lvlJc w:val="left"/>
-      <w:pPr>
-        <w:tabs>
-          <w:tab w:val="num" w:pos="1080"/>
-        </w:tabs>
-        <w:ind w:left="1080" w:hanging="360"/>
-      </w:pPr>
-      <w:rPr>
-        <w:rFonts w:ascii="OpenSymbol" w:hAnsi="OpenSymbol" w:cs="OpenSymbol" w:hint="default"/>
-      </w:rPr>
-    </w:lvl>
-    <w:lvl w:ilvl="2">
-      <w:start w:val="1"/>
-      <w:numFmt w:val="bullet"/>
-      <w:lvlText w:val="▪"/>
-      <w:lvlJc w:val="left"/>
-      <w:pPr>
-        <w:tabs>
-          <w:tab w:val="num" w:pos="1440"/>
-        </w:tabs>
-        <w:ind w:left="1440" w:hanging="360"/>
-      </w:pPr>
-      <w:rPr>
-        <w:rFonts w:ascii="OpenSymbol" w:hAnsi="OpenSymbol" w:cs="OpenSymbol" w:hint="default"/>
-      </w:rPr>
-    </w:lvl>
-    <w:lvl w:ilvl="3">
-      <w:start w:val="1"/>
-      <w:numFmt w:val="bullet"/>
-      <w:lvlText w:val=""/>
-      <w:lvlJc w:val="left"/>
-      <w:pPr>
-        <w:tabs>
-          <w:tab w:val="num" w:pos="1800"/>
-        </w:tabs>
-        <w:ind w:left="1800" w:hanging="360"/>
-      </w:pPr>
-      <w:rPr>
-        <w:rFonts w:ascii="Symbol" w:hAnsi="Symbol" w:cs="Symbol" w:hint="default"/>
-      </w:rPr>
-    </w:lvl>
-    <w:lvl w:ilvl="4">
-      <w:start w:val="1"/>
-      <w:numFmt w:val="bullet"/>
-      <w:lvlText w:val="◦"/>
-      <w:lvlJc w:val="left"/>
-      <w:pPr>
-        <w:tabs>
-          <w:tab w:val="num" w:pos="2160"/>
-        </w:tabs>
-        <w:ind w:left="2160" w:hanging="360"/>
-      </w:pPr>
-      <w:rPr>
-        <w:rFonts w:ascii="OpenSymbol" w:hAnsi="OpenSymbol" w:cs="OpenSymbol" w:hint="default"/>
-      </w:rPr>
-    </w:lvl>
-    <w:lvl w:ilvl="5">
-      <w:start w:val="1"/>
-      <w:numFmt w:val="bullet"/>
-      <w:lvlText w:val="▪"/>
-      <w:lvlJc w:val="left"/>
-      <w:pPr>
-        <w:tabs>
-          <w:tab w:val="num" w:pos="2520"/>
-        </w:tabs>
-        <w:ind w:left="2520" w:hanging="360"/>
-      </w:pPr>
-      <w:rPr>
-        <w:rFonts w:ascii="OpenSymbol" w:hAnsi="OpenSymbol" w:cs="OpenSymbol" w:hint="default"/>
-      </w:rPr>
-    </w:lvl>
-    <w:lvl w:ilvl="6">
-      <w:start w:val="1"/>
-      <w:numFmt w:val="bullet"/>
-      <w:lvlText w:val=""/>
-      <w:lvlJc w:val="left"/>
-      <w:pPr>
-        <w:tabs>
-          <w:tab w:val="num" w:pos="2880"/>
-        </w:tabs>
-        <w:ind w:left="2880" w:hanging="360"/>
-      </w:pPr>
-      <w:rPr>
-        <w:rFonts w:ascii="Symbol" w:hAnsi="Symbol" w:cs="Symbol" w:hint="default"/>
-      </w:rPr>
-    </w:lvl>
-    <w:lvl w:ilvl="7">
-      <w:start w:val="1"/>
-      <w:numFmt w:val="bullet"/>
-      <w:lvlText w:val="◦"/>
-      <w:lvlJc w:val="left"/>
-      <w:pPr>
-        <w:tabs>
-          <w:tab w:val="num" w:pos="3240"/>
-        </w:tabs>
-        <w:ind w:left="3240" w:hanging="360"/>
-      </w:pPr>
-      <w:rPr>
-        <w:rFonts w:ascii="OpenSymbol" w:hAnsi="OpenSymbol" w:cs="OpenSymbol" w:hint="default"/>
-      </w:rPr>
-    </w:lvl>
-    <w:lvl w:ilvl="8">
-      <w:start w:val="1"/>
-      <w:numFmt w:val="bullet"/>
-      <w:lvlText w:val="▪"/>
-      <w:lvlJc w:val="left"/>
-      <w:pPr>
-        <w:tabs>
-          <w:tab w:val="num" w:pos="3600"/>
-        </w:tabs>
-        <w:ind w:left="3600" w:hanging="360"/>
-      </w:pPr>
-      <w:rPr>
-        <w:rFonts w:ascii="OpenSymbol" w:hAnsi="OpenSymbol" w:cs="OpenSymbol" w:hint="default"/>
-      </w:rPr>
+        <w:ind w:left="0" w:hanging="0"/>
+      </w:pPr>
     </w:lvl>
   </w:abstractNum>
   <w:num w:numId="1">
@@ -2323,9 +2235,6 @@
   </w:num>
   <w:num w:numId="2">
     <w:abstractNumId w:val="2"/>
-  </w:num>
-  <w:num w:numId="3">
-    <w:abstractNumId w:val="3"/>
   </w:num>
 </w:numbering>
 </file>
@@ -2354,7 +2263,7 @@
     <w:pPr>
       <w:widowControl/>
       <w:suppressAutoHyphens w:val="true"/>
-      <w:overflowPunct w:val="true"/>
+      <w:overflowPunct w:val="false"/>
       <w:bidi w:val="0"/>
       <w:spacing w:before="0" w:after="0"/>
       <w:jc w:val="left"/>
@@ -2368,10 +2277,10 @@
       <w:lang w:val="it-IT" w:eastAsia="zh-CN" w:bidi="hi-IN"/>
     </w:rPr>
   </w:style>
-  <w:style w:type="paragraph" w:styleId="Titolo3">
+  <w:style w:type="paragraph" w:styleId="Heading3">
     <w:name w:val="Heading 3"/>
     <w:basedOn w:val="Titolo"/>
-    <w:next w:val="Corpodeltesto"/>
+    <w:next w:val="TextBody"/>
     <w:qFormat/>
     <w:pPr>
       <w:numPr>
@@ -2427,10 +2336,10 @@
       <w:rFonts w:ascii="OpenSymbol" w:hAnsi="OpenSymbol" w:eastAsia="OpenSymbol" w:cs="OpenSymbol"/>
     </w:rPr>
   </w:style>
-  <w:style w:type="paragraph" w:styleId="Titolo">
-    <w:name w:val="Titolo"/>
+  <w:style w:type="paragraph" w:styleId="Heading">
+    <w:name w:val="Heading"/>
     <w:basedOn w:val="Normal"/>
-    <w:next w:val="Corpodeltesto"/>
+    <w:next w:val="TextBody"/>
     <w:qFormat/>
     <w:pPr>
       <w:keepNext w:val="true"/>
@@ -2442,7 +2351,7 @@
       <w:szCs w:val="28"/>
     </w:rPr>
   </w:style>
-  <w:style w:type="paragraph" w:styleId="Corpodeltesto">
+  <w:style w:type="paragraph" w:styleId="TextBody">
     <w:name w:val="Body Text"/>
     <w:basedOn w:val="Normal"/>
     <w:pPr>
@@ -2451,15 +2360,15 @@
     </w:pPr>
     <w:rPr/>
   </w:style>
-  <w:style w:type="paragraph" w:styleId="Elenco">
+  <w:style w:type="paragraph" w:styleId="List">
     <w:name w:val="List"/>
-    <w:basedOn w:val="Corpodeltesto"/>
+    <w:basedOn w:val="TextBody"/>
     <w:pPr/>
     <w:rPr>
       <w:rFonts w:cs="Lohit Devanagari"/>
     </w:rPr>
   </w:style>
-  <w:style w:type="paragraph" w:styleId="Didascalia">
+  <w:style w:type="paragraph" w:styleId="Caption">
     <w:name w:val="Caption"/>
     <w:basedOn w:val="Normal"/>
     <w:qFormat/>
@@ -2473,6 +2382,33 @@
       <w:iCs/>
       <w:sz w:val="24"/>
       <w:szCs w:val="24"/>
+    </w:rPr>
+  </w:style>
+  <w:style w:type="paragraph" w:styleId="Index">
+    <w:name w:val="Index"/>
+    <w:basedOn w:val="Normal"/>
+    <w:qFormat/>
+    <w:pPr>
+      <w:suppressLineNumbers/>
+    </w:pPr>
+    <w:rPr>
+      <w:rFonts w:cs="Lohit Devanagari"/>
+      <w:lang w:val="zxx" w:eastAsia="zxx" w:bidi="zxx"/>
+    </w:rPr>
+  </w:style>
+  <w:style w:type="paragraph" w:styleId="Titolo">
+    <w:name w:val="Titolo"/>
+    <w:basedOn w:val="Normal"/>
+    <w:next w:val="TextBody"/>
+    <w:qFormat/>
+    <w:pPr>
+      <w:keepNext w:val="true"/>
+      <w:spacing w:before="240" w:after="120"/>
+    </w:pPr>
+    <w:rPr>
+      <w:rFonts w:ascii="Liberation Sans" w:hAnsi="Liberation Sans" w:eastAsia="Noto Sans CJK SC" w:cs="Lohit Devanagari"/>
+      <w:sz w:val="28"/>
+      <w:szCs w:val="28"/>
     </w:rPr>
   </w:style>
   <w:style w:type="paragraph" w:styleId="Indice">
@@ -2516,7 +2452,14 @@
     <w:pPr/>
     <w:rPr/>
   </w:style>
-  <w:style w:type="paragraph" w:styleId="Pidipagina">
+  <w:style w:type="paragraph" w:styleId="HeaderandFooter">
+    <w:name w:val="Header and Footer"/>
+    <w:basedOn w:val="Normal"/>
+    <w:qFormat/>
+    <w:pPr/>
+    <w:rPr/>
+  </w:style>
+  <w:style w:type="paragraph" w:styleId="Footer">
     <w:name w:val="Footer"/>
     <w:basedOn w:val="Intestazioneepidipagina"/>
     <w:pPr>
@@ -2527,7 +2470,7 @@
   </w:style>
   <w:style w:type="paragraph" w:styleId="Pidipaginaasinistra">
     <w:name w:val="Piè di pagina a sinistra"/>
-    <w:basedOn w:val="Pidipagina"/>
+    <w:basedOn w:val="Footer"/>
     <w:qFormat/>
     <w:pPr>
       <w:suppressLineNumbers/>

</xml_diff>